<commit_message>
System version control updated
</commit_message>
<xml_diff>
--- a/Reports/System Version Control.docx
+++ b/Reports/System Version Control.docx
@@ -5,6 +5,7 @@
     <w:p>
       <w:pPr>
         <w:rPr>
+          <w:rFonts w:ascii="Arial" w:hAnsi="Arial" w:cs="Arial"/>
           <w:b/>
           <w:sz w:val="26"/>
         </w:rPr>
@@ -14,6 +15,7 @@
       <w:pPr>
         <w:jc w:val="center"/>
         <w:rPr>
+          <w:rFonts w:ascii="Arial" w:hAnsi="Arial" w:cs="Arial"/>
           <w:b/>
           <w:sz w:val="26"/>
         </w:rPr>
@@ -23,6 +25,7 @@
       <w:pPr>
         <w:jc w:val="center"/>
         <w:rPr>
+          <w:rFonts w:ascii="Arial" w:hAnsi="Arial" w:cs="Arial"/>
           <w:b/>
           <w:sz w:val="26"/>
         </w:rPr>
@@ -31,6 +34,7 @@
       <w:bookmarkEnd w:id="0"/>
       <w:r>
         <w:rPr>
+          <w:rFonts w:ascii="Arial" w:hAnsi="Arial" w:cs="Arial"/>
           <w:noProof/>
         </w:rPr>
         <w:drawing>
@@ -151,6 +155,7 @@
       <w:pPr>
         <w:jc w:val="center"/>
         <w:rPr>
+          <w:rFonts w:ascii="Arial" w:hAnsi="Arial" w:cs="Arial"/>
           <w:b/>
           <w:sz w:val="40"/>
           <w:szCs w:val="32"/>
@@ -158,6 +163,7 @@
       </w:pPr>
       <w:r>
         <w:rPr>
+          <w:rFonts w:ascii="Arial" w:hAnsi="Arial" w:cs="Arial"/>
           <w:b/>
           <w:sz w:val="40"/>
           <w:szCs w:val="32"/>
@@ -166,6 +172,7 @@
       </w:r>
       <w:r>
         <w:rPr>
+          <w:rFonts w:ascii="Arial" w:hAnsi="Arial" w:cs="Arial"/>
           <w:b/>
           <w:sz w:val="40"/>
           <w:szCs w:val="32"/>
@@ -174,6 +181,7 @@
       </w:r>
       <w:r>
         <w:rPr>
+          <w:rFonts w:ascii="Arial" w:hAnsi="Arial" w:cs="Arial"/>
           <w:b/>
           <w:sz w:val="40"/>
           <w:szCs w:val="32"/>
@@ -185,6 +193,7 @@
       <w:pPr>
         <w:jc w:val="center"/>
         <w:rPr>
+          <w:rFonts w:ascii="Arial" w:hAnsi="Arial" w:cs="Arial"/>
           <w:b/>
           <w:sz w:val="40"/>
           <w:szCs w:val="32"/>
@@ -192,7 +201,7 @@
       </w:pPr>
       <w:r>
         <w:rPr>
-          <w:rFonts w:cs="Arial"/>
+          <w:rFonts w:ascii="Arial" w:hAnsi="Arial" w:cs="Arial"/>
           <w:b/>
           <w:noProof/>
           <w:sz w:val="40"/>
@@ -252,6 +261,7 @@
       <w:pPr>
         <w:jc w:val="right"/>
         <w:rPr>
+          <w:rFonts w:ascii="Arial" w:hAnsi="Arial" w:cs="Arial"/>
           <w:b/>
           <w:sz w:val="26"/>
         </w:rPr>
@@ -262,11 +272,13 @@
         <w:spacing w:line="240" w:lineRule="auto"/>
         <w:ind w:firstLine="720"/>
         <w:rPr>
+          <w:rFonts w:ascii="Arial" w:hAnsi="Arial" w:cs="Arial"/>
           <w:sz w:val="28"/>
         </w:rPr>
       </w:pPr>
       <w:r>
         <w:rPr>
+          <w:rFonts w:ascii="Arial" w:hAnsi="Arial" w:cs="Arial"/>
           <w:b/>
           <w:sz w:val="28"/>
         </w:rPr>
@@ -274,18 +286,21 @@
       </w:r>
       <w:r>
         <w:rPr>
+          <w:rFonts w:ascii="Arial" w:hAnsi="Arial" w:cs="Arial"/>
           <w:sz w:val="28"/>
         </w:rPr>
         <w:tab/>
       </w:r>
       <w:r>
         <w:rPr>
+          <w:rFonts w:ascii="Arial" w:hAnsi="Arial" w:cs="Arial"/>
           <w:sz w:val="28"/>
         </w:rPr>
         <w:t>Jitendra Shrestha</w:t>
       </w:r>
       <w:r>
         <w:rPr>
+          <w:rFonts w:ascii="Arial" w:hAnsi="Arial" w:cs="Arial"/>
           <w:lang w:eastAsia="ko-KR"/>
         </w:rPr>
         <w:t xml:space="preserve"> (s8104215)</w:t>
@@ -296,11 +311,13 @@
         <w:spacing w:line="240" w:lineRule="auto"/>
         <w:ind w:firstLine="720"/>
         <w:rPr>
+          <w:rFonts w:ascii="Arial" w:hAnsi="Arial" w:cs="Arial"/>
           <w:sz w:val="28"/>
         </w:rPr>
       </w:pPr>
       <w:r>
         <w:rPr>
+          <w:rFonts w:ascii="Arial" w:hAnsi="Arial" w:cs="Arial"/>
           <w:b/>
           <w:sz w:val="28"/>
         </w:rPr>
@@ -308,24 +325,28 @@
       </w:r>
       <w:r>
         <w:rPr>
+          <w:rFonts w:ascii="Arial" w:hAnsi="Arial" w:cs="Arial"/>
           <w:sz w:val="28"/>
         </w:rPr>
         <w:tab/>
       </w:r>
       <w:r>
         <w:rPr>
+          <w:rFonts w:ascii="Arial" w:hAnsi="Arial" w:cs="Arial"/>
           <w:sz w:val="28"/>
         </w:rPr>
         <w:t>Pranish Acharya</w:t>
       </w:r>
       <w:r>
         <w:rPr>
+          <w:rFonts w:ascii="Arial" w:hAnsi="Arial" w:cs="Arial"/>
           <w:lang w:eastAsia="ko-KR"/>
         </w:rPr>
         <w:t xml:space="preserve"> (</w:t>
       </w:r>
       <w:r>
         <w:rPr>
+          <w:rFonts w:ascii="Arial" w:hAnsi="Arial" w:cs="Arial"/>
           <w:bCs/>
           <w:lang w:eastAsia="ko-KR"/>
         </w:rPr>
@@ -333,6 +354,7 @@
       </w:r>
       <w:r>
         <w:rPr>
+          <w:rFonts w:ascii="Arial" w:hAnsi="Arial" w:cs="Arial"/>
           <w:lang w:eastAsia="ko-KR"/>
         </w:rPr>
         <w:t>)</w:t>
@@ -343,6 +365,7 @@
         <w:spacing w:line="240" w:lineRule="auto"/>
         <w:ind w:left="2160" w:firstLine="720"/>
         <w:rPr>
+          <w:rFonts w:ascii="Arial" w:hAnsi="Arial" w:cs="Arial"/>
           <w:sz w:val="28"/>
         </w:rPr>
       </w:pPr>
@@ -352,6 +375,7 @@
         <w:spacing w:line="240" w:lineRule="auto"/>
         <w:ind w:firstLine="720"/>
         <w:rPr>
+          <w:rFonts w:ascii="Arial" w:hAnsi="Arial" w:cs="Arial"/>
           <w:sz w:val="28"/>
         </w:rPr>
       </w:pPr>
@@ -361,11 +385,13 @@
         <w:spacing w:line="240" w:lineRule="auto"/>
         <w:ind w:left="2880" w:hanging="2160"/>
         <w:rPr>
+          <w:rFonts w:ascii="Arial" w:hAnsi="Arial" w:cs="Arial"/>
           <w:sz w:val="28"/>
         </w:rPr>
       </w:pPr>
       <w:r>
         <w:rPr>
+          <w:rFonts w:ascii="Arial" w:hAnsi="Arial" w:cs="Arial"/>
           <w:b/>
           <w:sz w:val="28"/>
         </w:rPr>
@@ -373,6 +399,7 @@
       </w:r>
       <w:r>
         <w:rPr>
+          <w:rFonts w:ascii="Arial" w:hAnsi="Arial" w:cs="Arial"/>
           <w:sz w:val="28"/>
         </w:rPr>
         <w:tab/>
@@ -390,6 +417,7 @@
         <w:spacing w:line="240" w:lineRule="auto"/>
         <w:ind w:firstLine="720"/>
         <w:rPr>
+          <w:rFonts w:ascii="Arial" w:hAnsi="Arial" w:cs="Arial"/>
           <w:b/>
           <w:sz w:val="28"/>
         </w:rPr>
@@ -406,6 +434,7 @@
       </w:pPr>
       <w:r>
         <w:rPr>
+          <w:rFonts w:ascii="Arial" w:hAnsi="Arial" w:cs="Arial"/>
           <w:b/>
           <w:sz w:val="28"/>
         </w:rPr>
@@ -413,13 +442,7 @@
       </w:r>
       <w:r>
         <w:rPr>
-          <w:b/>
-          <w:sz w:val="28"/>
-        </w:rPr>
-        <w:tab/>
-      </w:r>
-      <w:r>
-        <w:rPr>
+          <w:rFonts w:ascii="Arial" w:hAnsi="Arial" w:cs="Arial"/>
           <w:b/>
           <w:sz w:val="28"/>
         </w:rPr>
@@ -542,6 +565,7 @@
       <w:pPr>
         <w:spacing w:line="240" w:lineRule="auto"/>
         <w:rPr>
+          <w:rFonts w:ascii="Arial" w:hAnsi="Arial" w:cs="Arial"/>
           <w:b/>
           <w:szCs w:val="24"/>
         </w:rPr>
@@ -565,12 +589,14 @@
     <w:p>
       <w:pPr>
         <w:rPr>
+          <w:rFonts w:ascii="Arial" w:hAnsi="Arial" w:cs="Arial"/>
           <w:b/>
           <w:bCs/>
         </w:rPr>
       </w:pPr>
       <w:r>
         <w:rPr>
+          <w:rFonts w:ascii="Arial" w:hAnsi="Arial" w:cs="Arial"/>
           <w:b/>
           <w:bCs/>
         </w:rPr>
@@ -585,14 +611,21 @@
           <w:ilvl w:val="0"/>
           <w:numId w:val="58"/>
         </w:numPr>
+        <w:rPr>
+          <w:rFonts w:ascii="Arial" w:hAnsi="Arial" w:cs="Arial"/>
+        </w:rPr>
       </w:pPr>
       <w:r>
+        <w:rPr>
+          <w:rFonts w:ascii="Arial" w:hAnsi="Arial" w:cs="Arial"/>
+        </w:rPr>
         <w:t xml:space="preserve">Document: </w:t>
       </w:r>
       <w:hyperlink r:id="rId12" w:history="1">
         <w:r>
           <w:rPr>
             <w:rStyle w:val="Hyperlink"/>
+            <w:rFonts w:ascii="Arial" w:hAnsi="Arial" w:cs="Arial"/>
           </w:rPr>
           <w:t>https://github.com/pranish33/Advance-Project/tree/main/Reports</w:t>
         </w:r>
@@ -605,21 +638,36 @@
           <w:ilvl w:val="0"/>
           <w:numId w:val="58"/>
         </w:numPr>
+        <w:rPr>
+          <w:rFonts w:ascii="Arial" w:hAnsi="Arial" w:cs="Arial"/>
+        </w:rPr>
       </w:pPr>
       <w:r>
+        <w:rPr>
+          <w:rFonts w:ascii="Arial" w:hAnsi="Arial" w:cs="Arial"/>
+        </w:rPr>
         <w:t xml:space="preserve">Source Code: </w:t>
       </w:r>
       <w:hyperlink r:id="rId13" w:history="1">
         <w:r>
           <w:rPr>
             <w:rStyle w:val="Hyperlink"/>
+            <w:rFonts w:ascii="Arial" w:hAnsi="Arial" w:cs="Arial"/>
           </w:rPr>
           <w:t>https://github.com/pranish33/Advance-Project/tree/main/ Source Code</w:t>
         </w:r>
       </w:hyperlink>
     </w:p>
     <w:p>
+      <w:pPr>
+        <w:rPr>
+          <w:rFonts w:ascii="Arial" w:hAnsi="Arial" w:cs="Arial"/>
+        </w:rPr>
+      </w:pPr>
       <w:r>
+        <w:rPr>
+          <w:rFonts w:ascii="Arial" w:hAnsi="Arial" w:cs="Arial"/>
+        </w:rPr>
         <w:drawing>
           <wp:inline distT="0" distB="0" distL="0" distR="0" wp14:anchorId="64378F05" wp14:editId="1BA4780B">
             <wp:extent cx="5731510" cy="2519680"/>
@@ -657,10 +705,17 @@
         </w:drawing>
       </w:r>
     </w:p>
-    <w:p/>
     <w:p>
       <w:pPr>
         <w:rPr>
+          <w:rFonts w:ascii="Arial" w:hAnsi="Arial" w:cs="Arial"/>
+        </w:rPr>
+      </w:pPr>
+    </w:p>
+    <w:p>
+      <w:pPr>
+        <w:rPr>
+          <w:rFonts w:ascii="Arial" w:hAnsi="Arial" w:cs="Arial"/>
           <w:b/>
           <w:bCs/>
         </w:rPr>
@@ -669,6 +724,7 @@
     <w:p>
       <w:pPr>
         <w:rPr>
+          <w:rFonts w:ascii="Arial" w:hAnsi="Arial" w:cs="Arial"/>
           <w:b/>
           <w:bCs/>
         </w:rPr>
@@ -677,6 +733,7 @@
     <w:p>
       <w:pPr>
         <w:rPr>
+          <w:rFonts w:ascii="Arial" w:hAnsi="Arial" w:cs="Arial"/>
           <w:b/>
           <w:bCs/>
         </w:rPr>
@@ -685,6 +742,7 @@
     <w:p>
       <w:pPr>
         <w:rPr>
+          <w:rFonts w:ascii="Arial" w:hAnsi="Arial" w:cs="Arial"/>
           <w:b/>
           <w:bCs/>
         </w:rPr>
@@ -693,6 +751,7 @@
     <w:p>
       <w:pPr>
         <w:rPr>
+          <w:rFonts w:ascii="Arial" w:hAnsi="Arial" w:cs="Arial"/>
           <w:b/>
           <w:bCs/>
         </w:rPr>
@@ -701,6 +760,7 @@
     <w:p>
       <w:pPr>
         <w:rPr>
+          <w:rFonts w:ascii="Arial" w:hAnsi="Arial" w:cs="Arial"/>
           <w:b/>
           <w:bCs/>
         </w:rPr>
@@ -709,6 +769,7 @@
     <w:p>
       <w:pPr>
         <w:rPr>
+          <w:rFonts w:ascii="Arial" w:hAnsi="Arial" w:cs="Arial"/>
           <w:b/>
           <w:bCs/>
         </w:rPr>
@@ -717,6 +778,7 @@
     <w:p>
       <w:pPr>
         <w:rPr>
+          <w:rFonts w:ascii="Arial" w:hAnsi="Arial" w:cs="Arial"/>
           <w:b/>
           <w:bCs/>
         </w:rPr>
@@ -725,6 +787,7 @@
     <w:p>
       <w:pPr>
         <w:rPr>
+          <w:rFonts w:ascii="Arial" w:hAnsi="Arial" w:cs="Arial"/>
           <w:b/>
           <w:bCs/>
         </w:rPr>
@@ -733,6 +796,7 @@
     <w:p>
       <w:pPr>
         <w:rPr>
+          <w:rFonts w:ascii="Arial" w:hAnsi="Arial" w:cs="Arial"/>
           <w:b/>
           <w:bCs/>
         </w:rPr>
@@ -741,6 +805,7 @@
     <w:p>
       <w:pPr>
         <w:rPr>
+          <w:rFonts w:ascii="Arial" w:hAnsi="Arial" w:cs="Arial"/>
           <w:b/>
           <w:bCs/>
         </w:rPr>
@@ -749,6 +814,7 @@
     <w:p>
       <w:pPr>
         <w:rPr>
+          <w:rFonts w:ascii="Arial" w:hAnsi="Arial" w:cs="Arial"/>
           <w:b/>
           <w:bCs/>
         </w:rPr>
@@ -757,6 +823,7 @@
     <w:p>
       <w:pPr>
         <w:rPr>
+          <w:rFonts w:ascii="Arial" w:hAnsi="Arial" w:cs="Arial"/>
           <w:b/>
           <w:bCs/>
         </w:rPr>
@@ -765,6 +832,7 @@
     <w:p>
       <w:pPr>
         <w:rPr>
+          <w:rFonts w:ascii="Arial" w:hAnsi="Arial" w:cs="Arial"/>
           <w:b/>
           <w:bCs/>
         </w:rPr>
@@ -773,6 +841,7 @@
     <w:p>
       <w:pPr>
         <w:rPr>
+          <w:rFonts w:ascii="Arial" w:hAnsi="Arial" w:cs="Arial"/>
           <w:b/>
           <w:bCs/>
         </w:rPr>
@@ -781,6 +850,7 @@
     <w:p>
       <w:pPr>
         <w:rPr>
+          <w:rFonts w:ascii="Arial" w:hAnsi="Arial" w:cs="Arial"/>
           <w:b/>
           <w:bCs/>
         </w:rPr>
@@ -789,6 +859,16 @@
     <w:p>
       <w:pPr>
         <w:rPr>
+          <w:rFonts w:ascii="Arial" w:hAnsi="Arial" w:cs="Arial"/>
+          <w:b/>
+          <w:bCs/>
+        </w:rPr>
+      </w:pPr>
+    </w:p>
+    <w:p>
+      <w:pPr>
+        <w:rPr>
+          <w:rFonts w:ascii="Arial" w:hAnsi="Arial" w:cs="Arial"/>
           <w:b/>
           <w:bCs/>
         </w:rPr>
@@ -851,6 +931,12 @@
               </w:rPr>
               <w:t>Documentation</w:t>
             </w:r>
+            <w:r>
+              <w:rPr>
+                <w:rFonts w:ascii="Arial" w:hAnsi="Arial" w:cs="Arial"/>
+              </w:rPr>
+              <w:t xml:space="preserve"> and Source Code</w:t>
+            </w:r>
           </w:p>
         </w:tc>
       </w:tr>
@@ -967,19 +1053,7 @@
               <w:rPr>
                 <w:rFonts w:ascii="Arial" w:hAnsi="Arial" w:cs="Arial"/>
               </w:rPr>
-              <w:t xml:space="preserve">Aug </w:t>
-            </w:r>
-            <w:r>
-              <w:rPr>
-                <w:rFonts w:ascii="Arial" w:hAnsi="Arial" w:cs="Arial"/>
-              </w:rPr>
-              <w:t>9</w:t>
-            </w:r>
-            <w:r>
-              <w:rPr>
-                <w:rFonts w:ascii="Arial" w:hAnsi="Arial" w:cs="Arial"/>
-              </w:rPr>
-              <w:t>, 2024</w:t>
+              <w:t>Aug 9, 2024</w:t>
             </w:r>
           </w:p>
         </w:tc>
@@ -2525,7 +2599,13 @@
         </w:tc>
       </w:tr>
     </w:tbl>
-    <w:p/>
+    <w:p>
+      <w:pPr>
+        <w:rPr>
+          <w:rFonts w:ascii="Arial" w:hAnsi="Arial" w:cs="Arial"/>
+        </w:rPr>
+      </w:pPr>
+    </w:p>
     <w:sectPr>
       <w:pgSz w:w="11906" w:h="16838"/>
       <w:pgMar w:top="1440" w:right="1440" w:bottom="1440" w:left="1440" w:header="720" w:footer="720" w:gutter="0"/>

</xml_diff>